<commit_message>
Update on Research Poster
</commit_message>
<xml_diff>
--- a/Project Documents/Diary Sheets/Weekly Log 16-Oct-24.docx
+++ b/Project Documents/Diary Sheets/Weekly Log 16-Oct-24.docx
@@ -188,15 +188,15 @@
                 <w:sz w:val="24"/>
                 <w:szCs w:val="24"/>
               </w:rPr>
-              <w:t>2024-10-1</w:t>
-            </w:r>
-            <w:r>
-              <w:rPr>
-                <w:rFonts w:eastAsia="Times New Roman" w:cs="Calibri" w:cstheme="majorHAnsi"/>
-                <w:sz w:val="24"/>
-                <w:szCs w:val="24"/>
-              </w:rPr>
-              <w:t>9</w:t>
+              <w:t>2024-10-</w:t>
+            </w:r>
+            <w:r>
+              <w:rPr>
+                <w:rFonts w:eastAsia="Times New Roman" w:cs="Calibri" w:cstheme="majorHAnsi"/>
+                <w:sz w:val="24"/>
+                <w:szCs w:val="24"/>
+              </w:rPr>
+              <w:t>22</w:t>
             </w:r>
           </w:p>
         </w:tc>
@@ -306,23 +306,7 @@
                 <w:sz w:val="24"/>
                 <w:szCs w:val="24"/>
               </w:rPr>
-              <w:t>Finished</w:t>
-            </w:r>
-            <w:r>
-              <w:rPr>
-                <w:rFonts w:eastAsia="Times New Roman" w:cs="Calibri" w:cstheme="majorHAnsi"/>
-                <w:sz w:val="24"/>
-                <w:szCs w:val="24"/>
-              </w:rPr>
-              <w:t xml:space="preserve"> with the Functional Specification </w:t>
-            </w:r>
-            <w:r>
-              <w:rPr>
-                <w:rFonts w:eastAsia="Times New Roman" w:cs="Calibri" w:cstheme="majorHAnsi"/>
-                <w:sz w:val="24"/>
-                <w:szCs w:val="24"/>
-              </w:rPr>
-              <w:t>1</w:t>
+              <w:t>Finished with the Functional Specification 1</w:t>
             </w:r>
             <w:r>
               <w:rPr>
@@ -339,15 +323,7 @@
                 <w:sz w:val="24"/>
                 <w:szCs w:val="24"/>
               </w:rPr>
-              <w:t xml:space="preserve"> draft</w:t>
-            </w:r>
-            <w:r>
-              <w:rPr>
-                <w:rFonts w:eastAsia="Times New Roman" w:cs="Calibri" w:cstheme="majorHAnsi"/>
-                <w:sz w:val="24"/>
-                <w:szCs w:val="24"/>
-              </w:rPr>
-              <w:t>.</w:t>
+              <w:t xml:space="preserve"> draft.</w:t>
             </w:r>
           </w:p>
         </w:tc>
@@ -377,7 +353,12 @@
               </w:rPr>
             </w:pPr>
             <w:r>
-              <w:rPr/>
+              <w:rPr>
+                <w:rFonts w:eastAsia="Times New Roman" w:cs="Calibri" w:cstheme="majorHAnsi"/>
+                <w:sz w:val="24"/>
+                <w:szCs w:val="24"/>
+              </w:rPr>
+              <w:t>Worked on improving the Research Poster.</w:t>
             </w:r>
           </w:p>
         </w:tc>
@@ -788,7 +769,29 @@
               </w:rPr>
             </w:pPr>
             <w:r>
-              <w:rPr/>
+              <w:rPr>
+                <w:rFonts w:eastAsia="Times New Roman" w:cs="Calibri" w:cstheme="majorHAnsi"/>
+                <w:sz w:val="24"/>
+                <w:szCs w:val="24"/>
+              </w:rPr>
+              <w:t>Finish Research Poster 1</w:t>
+            </w:r>
+            <w:r>
+              <w:rPr>
+                <w:rFonts w:eastAsia="Times New Roman" w:cs="Calibri" w:cstheme="majorHAnsi"/>
+                <w:sz w:val="24"/>
+                <w:szCs w:val="24"/>
+                <w:vertAlign w:val="superscript"/>
+              </w:rPr>
+              <w:t>st</w:t>
+            </w:r>
+            <w:r>
+              <w:rPr>
+                <w:rFonts w:eastAsia="Times New Roman" w:cs="Calibri" w:cstheme="majorHAnsi"/>
+                <w:sz w:val="24"/>
+                <w:szCs w:val="24"/>
+              </w:rPr>
+              <w:t xml:space="preserve"> draft.</w:t>
             </w:r>
           </w:p>
         </w:tc>
@@ -818,7 +821,29 @@
               </w:rPr>
             </w:pPr>
             <w:r>
-              <w:rPr/>
+              <w:rPr>
+                <w:rFonts w:eastAsia="Times New Roman" w:cs="Calibri" w:cstheme="majorHAnsi"/>
+                <w:sz w:val="24"/>
+                <w:szCs w:val="24"/>
+              </w:rPr>
+              <w:t>Finish Presentation 1</w:t>
+            </w:r>
+            <w:r>
+              <w:rPr>
+                <w:rFonts w:eastAsia="Times New Roman" w:cs="Calibri" w:cstheme="majorHAnsi"/>
+                <w:sz w:val="24"/>
+                <w:szCs w:val="24"/>
+                <w:vertAlign w:val="superscript"/>
+              </w:rPr>
+              <w:t>st</w:t>
+            </w:r>
+            <w:r>
+              <w:rPr>
+                <w:rFonts w:eastAsia="Times New Roman" w:cs="Calibri" w:cstheme="majorHAnsi"/>
+                <w:sz w:val="24"/>
+                <w:szCs w:val="24"/>
+              </w:rPr>
+              <w:t xml:space="preserve"> draft.</w:t>
             </w:r>
           </w:p>
         </w:tc>

</xml_diff>